<commit_message>
v4_decrypt: •Takes an encrypted string and finds each letters corresponding value in the alphabet [0,25] and sets the corresponding letter's array index to a new array. •Takes a given key string and finds each letters corresponding value in the alphabet [0,25] and sets the corresponding letter's array index to a new array. The key is 5 letters long, and it is repeated to match the length of the encrypted. •Loops through the encrypted string length, and applies the Decrypt formula by subtracting each decrypted value from a shift value, add 26, then modulus 26 to calculates the alphabet value of the decrypted letter. Decrypted value is then converted back into a letter that it represents and saves it to the decrypted string.
Signed-off-by: koa2019 <no-reply>
</commit_message>
<xml_diff>
--- a/code_cpp/version_notes.docx
+++ b/code_cpp/version_notes.docx
@@ -4,28 +4,51 @@
   <w:body>
     <w:p>
       <w:r>
-        <w:t xml:space="preserve"> </w:t>
-      </w:r>
-      <w:r>
-        <w:t>NUM_LETTRS</w:t>
-      </w:r>
-      <w:r>
-        <w:t xml:space="preserve"> = 26;</w:t>
-      </w:r>
-    </w:p>
-    <w:p>
-      <w:r>
-        <w:t xml:space="preserve">  Encrypt formula:  Encrypt = (pTextString + shift) mod 26</w:t>
-      </w:r>
-    </w:p>
-    <w:p>
-      <w:r>
-        <w:t xml:space="preserve">  Decrypt formula:  Decrypt = (pTextString - shift + 26) mod 26</w:t>
-      </w:r>
-    </w:p>
-    <w:p>
-      <w:r>
-        <w:t xml:space="preserve">  Shift formula  :  Shift   = (pTextString - Decrypt + 26) mod 26</w:t>
+        <w:t xml:space="preserve"> NUM_LETTRS = </w:t>
+      </w:r>
+      <w:proofErr w:type="gramStart"/>
+      <w:r>
+        <w:t>26;</w:t>
+      </w:r>
+      <w:proofErr w:type="gramEnd"/>
+    </w:p>
+    <w:p>
+      <w:r>
+        <w:t xml:space="preserve">  Encrypt formula:  Encrypt = (</w:t>
+      </w:r>
+      <w:proofErr w:type="spellStart"/>
+      <w:r>
+        <w:t>pTextString</w:t>
+      </w:r>
+      <w:proofErr w:type="spellEnd"/>
+      <w:r>
+        <w:t xml:space="preserve"> + shift) mod 26</w:t>
+      </w:r>
+    </w:p>
+    <w:p>
+      <w:r>
+        <w:t xml:space="preserve">  Decrypt formula:  Decrypt = (</w:t>
+      </w:r>
+      <w:proofErr w:type="spellStart"/>
+      <w:r>
+        <w:t>pTextString</w:t>
+      </w:r>
+      <w:proofErr w:type="spellEnd"/>
+      <w:r>
+        <w:t xml:space="preserve"> - shift + 26) mod 26</w:t>
+      </w:r>
+    </w:p>
+    <w:p>
+      <w:r>
+        <w:t xml:space="preserve">  Shift formula  :  Shift   = (</w:t>
+      </w:r>
+      <w:proofErr w:type="spellStart"/>
+      <w:r>
+        <w:t>pTextString</w:t>
+      </w:r>
+      <w:proofErr w:type="spellEnd"/>
+      <w:r>
+        <w:t xml:space="preserve"> - Decrypt + 26) mod 26</w:t>
       </w:r>
     </w:p>
     <w:p/>
@@ -82,7 +105,15 @@
         </w:numPr>
       </w:pPr>
       <w:r>
-        <w:t>Takes a plaintext string and finds each letters corresponding</w:t>
+        <w:t xml:space="preserve">Takes a plaintext string and finds each </w:t>
+      </w:r>
+      <w:proofErr w:type="gramStart"/>
+      <w:r>
+        <w:t>letters</w:t>
+      </w:r>
+      <w:proofErr w:type="gramEnd"/>
+      <w:r>
+        <w:t xml:space="preserve"> corresponding</w:t>
       </w:r>
     </w:p>
     <w:p>
@@ -106,7 +137,15 @@
         </w:numPr>
       </w:pPr>
       <w:r>
-        <w:t>Takes an encrypted string and finds each letters corresponding</w:t>
+        <w:t xml:space="preserve">Takes an encrypted string and finds each </w:t>
+      </w:r>
+      <w:proofErr w:type="gramStart"/>
+      <w:r>
+        <w:t>letters</w:t>
+      </w:r>
+      <w:proofErr w:type="gramEnd"/>
+      <w:r>
+        <w:t xml:space="preserve"> corresponding</w:t>
       </w:r>
     </w:p>
     <w:p>
@@ -130,7 +169,15 @@
         </w:numPr>
       </w:pPr>
       <w:r>
-        <w:t xml:space="preserve">Uses third letter from plaintext and third letter from cipher and applies </w:t>
+        <w:t xml:space="preserve">Uses third letter from plaintext and third letter from cipher and </w:t>
+      </w:r>
+      <w:proofErr w:type="gramStart"/>
+      <w:r>
+        <w:t>applies</w:t>
+      </w:r>
+      <w:proofErr w:type="gramEnd"/>
+      <w:r>
+        <w:t xml:space="preserve"> </w:t>
       </w:r>
     </w:p>
     <w:p>
@@ -154,8 +201,13 @@
         </w:numPr>
       </w:pPr>
       <w:r>
-        <w:t>finds the number of places the plaintext letter was shift. The shift value is</w:t>
-      </w:r>
+        <w:t xml:space="preserve">finds the number of places the plaintext letter was shift. The shift value </w:t>
+      </w:r>
+      <w:proofErr w:type="gramStart"/>
+      <w:r>
+        <w:t>is</w:t>
+      </w:r>
+      <w:proofErr w:type="gramEnd"/>
     </w:p>
     <w:p>
       <w:pPr>
@@ -186,13 +238,15 @@
     </w:p>
     <w:p>
       <w:r>
-        <w:t>Loops through the plaintext's length, and compares a letter from plaintext and the corresponding letter from cipher and applies the Shift formula using the alphabet values of each corresponding letter and finds the number of places the plaintext letter was shift. The shift value is</w:t>
-      </w:r>
-      <w:r>
-        <w:t xml:space="preserve"> </w:t>
-      </w:r>
-      <w:r>
-        <w:t>then converted back to a letter it represents in the key string.</w:t>
+        <w:t xml:space="preserve">Loops through the plaintext's </w:t>
+      </w:r>
+      <w:proofErr w:type="gramStart"/>
+      <w:r>
+        <w:t>length, and</w:t>
+      </w:r>
+      <w:proofErr w:type="gramEnd"/>
+      <w:r>
+        <w:t xml:space="preserve"> compares a letter from plaintext and the corresponding letter from cipher and applies the Shift formula using the alphabet values of each corresponding letter and finds the number of places the plaintext letter was shift. The shift value is then converted back to a letter it represents in the key string.</w:t>
       </w:r>
     </w:p>
     <w:p>
@@ -233,10 +287,15 @@
         </w:numPr>
       </w:pPr>
       <w:r>
-        <w:t>Put all the code to find the key by deconstructing the plaintext and encrypted strings into getKey()</w:t>
-      </w:r>
-      <w:r>
-        <w:t>.</w:t>
+        <w:t xml:space="preserve">Put all the code to find the key by deconstructing the plaintext and encrypted strings into </w:t>
+      </w:r>
+      <w:proofErr w:type="spellStart"/>
+      <w:r>
+        <w:t>getKey</w:t>
+      </w:r>
+      <w:proofErr w:type="spellEnd"/>
+      <w:r>
+        <w:t>().</w:t>
       </w:r>
     </w:p>
     <w:p>
@@ -248,13 +307,15 @@
         </w:numPr>
       </w:pPr>
       <w:r>
-        <w:t>Takes a plaintext string and finds each letters corresponding</w:t>
-      </w:r>
-      <w:r>
-        <w:t xml:space="preserve"> </w:t>
-      </w:r>
-      <w:r>
-        <w:t xml:space="preserve">value in the alphabet [0,25] and sets the corresponding letter's array index to a new array. </w:t>
+        <w:t xml:space="preserve">Takes a plaintext string and finds each </w:t>
+      </w:r>
+      <w:proofErr w:type="gramStart"/>
+      <w:r>
+        <w:t>letters</w:t>
+      </w:r>
+      <w:proofErr w:type="gramEnd"/>
+      <w:r>
+        <w:t xml:space="preserve"> corresponding value in the alphabet [0,25] and sets the corresponding letter's array index to a new array. </w:t>
       </w:r>
     </w:p>
     <w:p>
@@ -266,19 +327,7 @@
         </w:numPr>
       </w:pPr>
       <w:r>
-        <w:t>Takes each letter of the plaintext string and applies the Encrypt formula by adding each plaintext value with a shift value, then modulus 26 to calculates the alphabet value of the encrypted letter. Encrypted value is</w:t>
-      </w:r>
-      <w:r>
-        <w:t xml:space="preserve"> </w:t>
-      </w:r>
-      <w:r>
-        <w:t>then converted back into a letter that it represents and saves it to the key string.</w:t>
-      </w:r>
-      <w:r>
-        <w:t xml:space="preserve"> </w:t>
-      </w:r>
-      <w:r>
-        <w:t>The key is 5 letters long, and it is repeated to match the length of the plaintext.</w:t>
+        <w:t>Takes each letter of the plaintext string and applies the Encrypt formula by adding each plaintext value with a shift value, then modulus 26 to calculates the alphabet value of the encrypted letter. Encrypted value is then converted back into a letter that it represents and saves it to the key string. The key is 5 letters long, and it is repeated to match the length of the plaintext.</w:t>
       </w:r>
     </w:p>
     <w:p>
@@ -305,13 +354,15 @@
         </w:numPr>
       </w:pPr>
       <w:r>
-        <w:t>Takes a plaintext string and finds each letters corresponding</w:t>
-      </w:r>
-      <w:r>
-        <w:t xml:space="preserve"> </w:t>
-      </w:r>
-      <w:r>
-        <w:t xml:space="preserve">value in the alphabet [0,25] and sets the corresponding letter's array index to a new array.  </w:t>
+        <w:t xml:space="preserve">Takes a plaintext string and finds each </w:t>
+      </w:r>
+      <w:proofErr w:type="gramStart"/>
+      <w:r>
+        <w:t>letters</w:t>
+      </w:r>
+      <w:proofErr w:type="gramEnd"/>
+      <w:r>
+        <w:t xml:space="preserve"> corresponding value in the alphabet [0,25] and sets the corresponding letter's array index to a new array.  </w:t>
       </w:r>
     </w:p>
     <w:p>
@@ -323,13 +374,23 @@
         </w:numPr>
       </w:pPr>
       <w:r>
-        <w:t>Loops through the plaintext's length, and applies the Encrypt formula by adding each plaintext value with a shift value, then modulus 26 to calculates the alphabet value of the encrypted letter. Encrypted value is</w:t>
-      </w:r>
-      <w:r>
-        <w:t xml:space="preserve"> </w:t>
-      </w:r>
-      <w:r>
-        <w:t>then converted back into a letter that it represents and saves it to the key string.</w:t>
+        <w:t xml:space="preserve">Loops through the plaintext's </w:t>
+      </w:r>
+      <w:proofErr w:type="gramStart"/>
+      <w:r>
+        <w:t>length, and</w:t>
+      </w:r>
+      <w:proofErr w:type="gramEnd"/>
+      <w:r>
+        <w:t xml:space="preserve"> applies the Encrypt formula by adding each plaintext value with a shift value, then modulus 26 to </w:t>
+      </w:r>
+      <w:proofErr w:type="gramStart"/>
+      <w:r>
+        <w:t>calculates</w:t>
+      </w:r>
+      <w:proofErr w:type="gramEnd"/>
+      <w:r>
+        <w:t xml:space="preserve"> the alphabet value of the encrypted letter. Encrypted value is then converted back into a letter that it represents and saves it to the key string.</w:t>
       </w:r>
     </w:p>
     <w:p>
@@ -342,6 +403,115 @@
       </w:pPr>
       <w:r>
         <w:t>The key is 5 letters long, and it is repeated to match the length of the plaintext.</w:t>
+      </w:r>
+    </w:p>
+    <w:p>
+      <w:pPr>
+        <w:ind w:left="360"/>
+        <w:rPr>
+          <w:b/>
+          <w:bCs/>
+        </w:rPr>
+      </w:pPr>
+      <w:r>
+        <w:rPr>
+          <w:b/>
+          <w:bCs/>
+        </w:rPr>
+        <w:lastRenderedPageBreak/>
+        <w:t>v4_decrypt:</w:t>
+      </w:r>
+    </w:p>
+    <w:p>
+      <w:pPr>
+        <w:pStyle w:val="ListParagraph"/>
+        <w:numPr>
+          <w:ilvl w:val="0"/>
+          <w:numId w:val="4"/>
+        </w:numPr>
+      </w:pPr>
+      <w:r>
+        <w:t xml:space="preserve">Takes an encrypted string and finds each </w:t>
+      </w:r>
+      <w:proofErr w:type="gramStart"/>
+      <w:r>
+        <w:t>letters</w:t>
+      </w:r>
+      <w:proofErr w:type="gramEnd"/>
+      <w:r>
+        <w:t xml:space="preserve"> corresponding</w:t>
+      </w:r>
+      <w:r>
+        <w:t xml:space="preserve"> </w:t>
+      </w:r>
+      <w:r>
+        <w:t>value in the alphabet [0,25] and sets the corresponding letter's array index to a new array.</w:t>
+      </w:r>
+    </w:p>
+    <w:p>
+      <w:pPr>
+        <w:pStyle w:val="ListParagraph"/>
+        <w:numPr>
+          <w:ilvl w:val="0"/>
+          <w:numId w:val="4"/>
+        </w:numPr>
+      </w:pPr>
+      <w:r>
+        <w:t>Takes a</w:t>
+      </w:r>
+      <w:r>
+        <w:t xml:space="preserve"> given key</w:t>
+      </w:r>
+      <w:r>
+        <w:t xml:space="preserve"> string and finds each </w:t>
+      </w:r>
+      <w:proofErr w:type="gramStart"/>
+      <w:r>
+        <w:t>letters</w:t>
+      </w:r>
+      <w:proofErr w:type="gramEnd"/>
+      <w:r>
+        <w:t xml:space="preserve"> corresponding value in the alphabet [0,25] and sets the corresponding letter's array index to a new array.</w:t>
+      </w:r>
+      <w:r>
+        <w:t xml:space="preserve"> </w:t>
+      </w:r>
+      <w:r>
+        <w:t>The key is 5 letters long, and it is repeated to match the length of the encrypted.</w:t>
+      </w:r>
+    </w:p>
+    <w:p>
+      <w:pPr>
+        <w:pStyle w:val="ListParagraph"/>
+        <w:numPr>
+          <w:ilvl w:val="0"/>
+          <w:numId w:val="4"/>
+        </w:numPr>
+      </w:pPr>
+      <w:r>
+        <w:t xml:space="preserve">Loops through the encrypted string </w:t>
+      </w:r>
+      <w:proofErr w:type="gramStart"/>
+      <w:r>
+        <w:t>length, and</w:t>
+      </w:r>
+      <w:proofErr w:type="gramEnd"/>
+      <w:r>
+        <w:t xml:space="preserve"> applies the Decrypt formula by subtracting each decrypted value from a shift value, add 26, then modulus 26 to </w:t>
+      </w:r>
+      <w:proofErr w:type="gramStart"/>
+      <w:r>
+        <w:t>calculates</w:t>
+      </w:r>
+      <w:proofErr w:type="gramEnd"/>
+      <w:r>
+        <w:t xml:space="preserve"> the alphabet value of the decrypted letter. Decrypted value is</w:t>
+      </w:r>
+      <w:r>
+        <w:t xml:space="preserve"> </w:t>
+      </w:r>
+      <w:r>
+        <w:t>then converted back into a letter that it represents and saves it to the decrypted string.</w:t>
       </w:r>
     </w:p>
     <w:sectPr>
@@ -425,7 +595,27 @@
         <w:sz w:val="24"/>
         <w:szCs w:val="24"/>
       </w:rPr>
-      <w:t>CIS 7 Final project Case 3: Vigenere Cipher</w:t>
+      <w:t xml:space="preserve">CIS 7 Final project Case 3: </w:t>
+    </w:r>
+    <w:proofErr w:type="spellStart"/>
+    <w:r>
+      <w:rPr>
+        <w:b/>
+        <w:bCs/>
+        <w:sz w:val="24"/>
+        <w:szCs w:val="24"/>
+      </w:rPr>
+      <w:t>Vigenere</w:t>
+    </w:r>
+    <w:proofErr w:type="spellEnd"/>
+    <w:r>
+      <w:rPr>
+        <w:b/>
+        <w:bCs/>
+        <w:sz w:val="24"/>
+        <w:szCs w:val="24"/>
+      </w:rPr>
+      <w:t xml:space="preserve"> Cipher</w:t>
     </w:r>
   </w:p>
 </w:hdr>
@@ -434,6 +624,119 @@
 <file path=word/numbering.xml><?xml version="1.0" encoding="utf-8"?>
 <w:numbering xmlns:wpc="http://schemas.microsoft.com/office/word/2010/wordprocessingCanvas" xmlns:cx="http://schemas.microsoft.com/office/drawing/2014/chartex" xmlns:cx1="http://schemas.microsoft.com/office/drawing/2015/9/8/chartex" xmlns:cx2="http://schemas.microsoft.com/office/drawing/2015/10/21/chartex" xmlns:cx3="http://schemas.microsoft.com/office/drawing/2016/5/9/chartex" xmlns:cx4="http://schemas.microsoft.com/office/drawing/2016/5/10/chartex" xmlns:cx5="http://schemas.microsoft.com/office/drawing/2016/5/11/chartex" xmlns:cx6="http://schemas.microsoft.com/office/drawing/2016/5/12/chartex" xmlns:cx7="http://schemas.microsoft.com/office/drawing/2016/5/13/chartex" xmlns:cx8="http://schemas.microsoft.com/office/drawing/2016/5/14/chartex" xmlns:mc="http://schemas.openxmlformats.org/markup-compatibility/2006" xmlns:aink="http://schemas.microsoft.com/office/drawing/2016/ink" xmlns:am3d="http://schemas.microsoft.com/office/drawing/2017/model3d" xmlns:o="urn:schemas-microsoft-com:office:office" xmlns:oel="http://schemas.microsoft.com/office/2019/extlst" xmlns:r="http://schemas.openxmlformats.org/officeDocument/2006/relationships" xmlns:m="http://schemas.openxmlformats.org/officeDocument/2006/math" xmlns:v="urn:schemas-microsoft-com:vml" xmlns:wp14="http://schemas.microsoft.com/office/word/2010/wordprocessingDrawing" xmlns:wp="http://schemas.openxmlformats.org/drawingml/2006/wordprocessingDrawing" xmlns:w10="urn:schemas-microsoft-com:office:word" xmlns:w="http://schemas.openxmlformats.org/wordprocessingml/2006/main" xmlns:w14="http://schemas.microsoft.com/office/word/2010/wordml" xmlns:w15="http://schemas.microsoft.com/office/word/2012/wordml" xmlns:w16cex="http://schemas.microsoft.com/office/word/2018/wordml/cex" xmlns:w16cid="http://schemas.microsoft.com/office/word/2016/wordml/cid" xmlns:w16="http://schemas.microsoft.com/office/word/2018/wordml" xmlns:w16du="http://schemas.microsoft.com/office/word/2023/wordml/word16du" xmlns:w16sdtdh="http://schemas.microsoft.com/office/word/2020/wordml/sdtdatahash" xmlns:w16se="http://schemas.microsoft.com/office/word/2015/wordml/symex" xmlns:wpg="http://schemas.microsoft.com/office/word/2010/wordprocessingGroup" xmlns:wpi="http://schemas.microsoft.com/office/word/2010/wordprocessingInk" xmlns:wne="http://schemas.microsoft.com/office/word/2006/wordml" xmlns:wps="http://schemas.microsoft.com/office/word/2010/wordprocessingShape" mc:Ignorable="w14 w15 w16se w16cid w16 w16cex w16sdtdh wp14">
   <w:abstractNum w:abstractNumId="0" w15:restartNumberingAfterBreak="0">
+    <w:nsid w:val="0CAE2A3C"/>
+    <w:multiLevelType w:val="hybridMultilevel"/>
+    <w:tmpl w:val="DB0631A4"/>
+    <w:lvl w:ilvl="0" w:tplc="04090001">
+      <w:start w:val="1"/>
+      <w:numFmt w:val="bullet"/>
+      <w:lvlText w:val=""/>
+      <w:lvlJc w:val="left"/>
+      <w:pPr>
+        <w:ind w:left="1080" w:hanging="360"/>
+      </w:pPr>
+      <w:rPr>
+        <w:rFonts w:ascii="Symbol" w:hAnsi="Symbol" w:hint="default"/>
+      </w:rPr>
+    </w:lvl>
+    <w:lvl w:ilvl="1" w:tplc="04090003" w:tentative="1">
+      <w:start w:val="1"/>
+      <w:numFmt w:val="bullet"/>
+      <w:lvlText w:val="o"/>
+      <w:lvlJc w:val="left"/>
+      <w:pPr>
+        <w:ind w:left="1800" w:hanging="360"/>
+      </w:pPr>
+      <w:rPr>
+        <w:rFonts w:ascii="Courier New" w:hAnsi="Courier New" w:cs="Courier New" w:hint="default"/>
+      </w:rPr>
+    </w:lvl>
+    <w:lvl w:ilvl="2" w:tplc="04090005" w:tentative="1">
+      <w:start w:val="1"/>
+      <w:numFmt w:val="bullet"/>
+      <w:lvlText w:val=""/>
+      <w:lvlJc w:val="left"/>
+      <w:pPr>
+        <w:ind w:left="2520" w:hanging="360"/>
+      </w:pPr>
+      <w:rPr>
+        <w:rFonts w:ascii="Wingdings" w:hAnsi="Wingdings" w:hint="default"/>
+      </w:rPr>
+    </w:lvl>
+    <w:lvl w:ilvl="3" w:tplc="04090001" w:tentative="1">
+      <w:start w:val="1"/>
+      <w:numFmt w:val="bullet"/>
+      <w:lvlText w:val=""/>
+      <w:lvlJc w:val="left"/>
+      <w:pPr>
+        <w:ind w:left="3240" w:hanging="360"/>
+      </w:pPr>
+      <w:rPr>
+        <w:rFonts w:ascii="Symbol" w:hAnsi="Symbol" w:hint="default"/>
+      </w:rPr>
+    </w:lvl>
+    <w:lvl w:ilvl="4" w:tplc="04090003" w:tentative="1">
+      <w:start w:val="1"/>
+      <w:numFmt w:val="bullet"/>
+      <w:lvlText w:val="o"/>
+      <w:lvlJc w:val="left"/>
+      <w:pPr>
+        <w:ind w:left="3960" w:hanging="360"/>
+      </w:pPr>
+      <w:rPr>
+        <w:rFonts w:ascii="Courier New" w:hAnsi="Courier New" w:cs="Courier New" w:hint="default"/>
+      </w:rPr>
+    </w:lvl>
+    <w:lvl w:ilvl="5" w:tplc="04090005" w:tentative="1">
+      <w:start w:val="1"/>
+      <w:numFmt w:val="bullet"/>
+      <w:lvlText w:val=""/>
+      <w:lvlJc w:val="left"/>
+      <w:pPr>
+        <w:ind w:left="4680" w:hanging="360"/>
+      </w:pPr>
+      <w:rPr>
+        <w:rFonts w:ascii="Wingdings" w:hAnsi="Wingdings" w:hint="default"/>
+      </w:rPr>
+    </w:lvl>
+    <w:lvl w:ilvl="6" w:tplc="04090001" w:tentative="1">
+      <w:start w:val="1"/>
+      <w:numFmt w:val="bullet"/>
+      <w:lvlText w:val=""/>
+      <w:lvlJc w:val="left"/>
+      <w:pPr>
+        <w:ind w:left="5400" w:hanging="360"/>
+      </w:pPr>
+      <w:rPr>
+        <w:rFonts w:ascii="Symbol" w:hAnsi="Symbol" w:hint="default"/>
+      </w:rPr>
+    </w:lvl>
+    <w:lvl w:ilvl="7" w:tplc="04090003" w:tentative="1">
+      <w:start w:val="1"/>
+      <w:numFmt w:val="bullet"/>
+      <w:lvlText w:val="o"/>
+      <w:lvlJc w:val="left"/>
+      <w:pPr>
+        <w:ind w:left="6120" w:hanging="360"/>
+      </w:pPr>
+      <w:rPr>
+        <w:rFonts w:ascii="Courier New" w:hAnsi="Courier New" w:cs="Courier New" w:hint="default"/>
+      </w:rPr>
+    </w:lvl>
+    <w:lvl w:ilvl="8" w:tplc="04090005" w:tentative="1">
+      <w:start w:val="1"/>
+      <w:numFmt w:val="bullet"/>
+      <w:lvlText w:val=""/>
+      <w:lvlJc w:val="left"/>
+      <w:pPr>
+        <w:ind w:left="6840" w:hanging="360"/>
+      </w:pPr>
+      <w:rPr>
+        <w:rFonts w:ascii="Wingdings" w:hAnsi="Wingdings" w:hint="default"/>
+      </w:rPr>
+    </w:lvl>
+  </w:abstractNum>
+  <w:abstractNum w:abstractNumId="1" w15:restartNumberingAfterBreak="0">
     <w:nsid w:val="437B05EA"/>
     <w:multiLevelType w:val="hybridMultilevel"/>
     <w:tmpl w:val="28CA400C"/>
@@ -546,7 +849,7 @@
       </w:rPr>
     </w:lvl>
   </w:abstractNum>
-  <w:abstractNum w:abstractNumId="1" w15:restartNumberingAfterBreak="0">
+  <w:abstractNum w:abstractNumId="2" w15:restartNumberingAfterBreak="0">
     <w:nsid w:val="5B84326A"/>
     <w:multiLevelType w:val="hybridMultilevel"/>
     <w:tmpl w:val="7632EC2A"/>
@@ -659,7 +962,7 @@
       </w:rPr>
     </w:lvl>
   </w:abstractNum>
-  <w:abstractNum w:abstractNumId="2" w15:restartNumberingAfterBreak="0">
+  <w:abstractNum w:abstractNumId="3" w15:restartNumberingAfterBreak="0">
     <w:nsid w:val="73177E1A"/>
     <w:multiLevelType w:val="hybridMultilevel"/>
     <w:tmpl w:val="E272B574"/>
@@ -773,12 +1076,15 @@
     </w:lvl>
   </w:abstractNum>
   <w:num w:numId="1" w16cid:durableId="855388662">
+    <w:abstractNumId w:val="2"/>
+  </w:num>
+  <w:num w:numId="2" w16cid:durableId="1056122785">
+    <w:abstractNumId w:val="3"/>
+  </w:num>
+  <w:num w:numId="3" w16cid:durableId="885526983">
     <w:abstractNumId w:val="1"/>
   </w:num>
-  <w:num w:numId="2" w16cid:durableId="1056122785">
-    <w:abstractNumId w:val="2"/>
-  </w:num>
-  <w:num w:numId="3" w16cid:durableId="885526983">
+  <w:num w:numId="4" w16cid:durableId="761681668">
     <w:abstractNumId w:val="0"/>
   </w:num>
 </w:numbering>

</xml_diff>